<commit_message>
Updated with an Extra Content section.
</commit_message>
<xml_diff>
--- a/Introduction to Unity Workshop.docx
+++ b/Introduction to Unity Workshop.docx
@@ -14,7 +14,7 @@
           <w:lang w:val="en-US"/>
         </w:rPr>
       </w:pPr>
-      <w:bookmarkStart w:id="0" w:name="_Toc78811774"/>
+      <w:bookmarkStart w:id="0" w:name="_Toc78845003"/>
       <w:r>
         <w:rPr>
           <w:lang w:val="en-US"/>
@@ -100,7 +100,7 @@
           <w:r>
             <w:fldChar w:fldCharType="separate"/>
           </w:r>
-          <w:hyperlink w:anchor="_Toc78811774" w:history="1">
+          <w:hyperlink w:anchor="_Toc78845003" w:history="1">
             <w:r>
               <w:rPr>
                 <w:rStyle w:val="Hyperlink"/>
@@ -128,7 +128,7 @@
                 <w:noProof/>
                 <w:webHidden/>
               </w:rPr>
-              <w:instrText xml:space="preserve"> PAGEREF _Toc78811774 \h </w:instrText>
+              <w:instrText xml:space="preserve"> PAGEREF _Toc78845003 \h </w:instrText>
             </w:r>
             <w:r>
               <w:rPr>
@@ -173,7 +173,7 @@
               <w:lang w:val="en-US"/>
             </w:rPr>
           </w:pPr>
-          <w:hyperlink w:anchor="_Toc78811775" w:history="1">
+          <w:hyperlink w:anchor="_Toc78845004" w:history="1">
             <w:r>
               <w:rPr>
                 <w:rStyle w:val="Hyperlink"/>
@@ -218,7 +218,7 @@
                 <w:noProof/>
                 <w:webHidden/>
               </w:rPr>
-              <w:instrText xml:space="preserve"> PAGEREF _Toc78811775 \h </w:instrText>
+              <w:instrText xml:space="preserve"> PAGEREF _Toc78845004 \h </w:instrText>
             </w:r>
             <w:r>
               <w:rPr>
@@ -263,7 +263,7 @@
               <w:lang w:val="en-US"/>
             </w:rPr>
           </w:pPr>
-          <w:hyperlink w:anchor="_Toc78811776" w:history="1">
+          <w:hyperlink w:anchor="_Toc78845005" w:history="1">
             <w:r>
               <w:rPr>
                 <w:rStyle w:val="Hyperlink"/>
@@ -306,7 +306,7 @@
                 <w:noProof/>
                 <w:webHidden/>
               </w:rPr>
-              <w:instrText xml:space="preserve"> PAGEREF _Toc78811776 \h </w:instrText>
+              <w:instrText xml:space="preserve"> PAGEREF _Toc78845005 \h </w:instrText>
             </w:r>
             <w:r>
               <w:rPr>
@@ -351,7 +351,7 @@
               <w:lang w:val="en-US"/>
             </w:rPr>
           </w:pPr>
-          <w:hyperlink w:anchor="_Toc78811777" w:history="1">
+          <w:hyperlink w:anchor="_Toc78845006" w:history="1">
             <w:r>
               <w:rPr>
                 <w:rStyle w:val="Hyperlink"/>
@@ -394,7 +394,7 @@
                 <w:noProof/>
                 <w:webHidden/>
               </w:rPr>
-              <w:instrText xml:space="preserve"> PAGEREF _Toc78811777 \h </w:instrText>
+              <w:instrText xml:space="preserve"> PAGEREF _Toc78845006 \h </w:instrText>
             </w:r>
             <w:r>
               <w:rPr>
@@ -439,7 +439,7 @@
               <w:lang w:val="en-US"/>
             </w:rPr>
           </w:pPr>
-          <w:hyperlink w:anchor="_Toc78811778" w:history="1">
+          <w:hyperlink w:anchor="_Toc78845007" w:history="1">
             <w:r>
               <w:rPr>
                 <w:rStyle w:val="Hyperlink"/>
@@ -482,7 +482,7 @@
                 <w:noProof/>
                 <w:webHidden/>
               </w:rPr>
-              <w:instrText xml:space="preserve"> PAGEREF _Toc78811778 \h </w:instrText>
+              <w:instrText xml:space="preserve"> PAGEREF _Toc78845007 \h </w:instrText>
             </w:r>
             <w:r>
               <w:rPr>
@@ -527,7 +527,7 @@
               <w:lang w:val="en-US"/>
             </w:rPr>
           </w:pPr>
-          <w:hyperlink w:anchor="_Toc78811779" w:history="1">
+          <w:hyperlink w:anchor="_Toc78845008" w:history="1">
             <w:r>
               <w:rPr>
                 <w:rStyle w:val="Hyperlink"/>
@@ -570,7 +570,7 @@
                 <w:noProof/>
                 <w:webHidden/>
               </w:rPr>
-              <w:instrText xml:space="preserve"> PAGEREF _Toc78811779 \h </w:instrText>
+              <w:instrText xml:space="preserve"> PAGEREF _Toc78845008 \h </w:instrText>
             </w:r>
             <w:r>
               <w:rPr>
@@ -615,7 +615,7 @@
               <w:lang w:val="en-US"/>
             </w:rPr>
           </w:pPr>
-          <w:hyperlink w:anchor="_Toc78811780" w:history="1">
+          <w:hyperlink w:anchor="_Toc78845009" w:history="1">
             <w:r>
               <w:rPr>
                 <w:rStyle w:val="Hyperlink"/>
@@ -658,7 +658,7 @@
                 <w:noProof/>
                 <w:webHidden/>
               </w:rPr>
-              <w:instrText xml:space="preserve"> PAGEREF _Toc78811780 \h </w:instrText>
+              <w:instrText xml:space="preserve"> PAGEREF _Toc78845009 \h </w:instrText>
             </w:r>
             <w:r>
               <w:rPr>
@@ -703,7 +703,7 @@
               <w:lang w:val="en-US"/>
             </w:rPr>
           </w:pPr>
-          <w:hyperlink w:anchor="_Toc78811781" w:history="1">
+          <w:hyperlink w:anchor="_Toc78845010" w:history="1">
             <w:r>
               <w:rPr>
                 <w:rStyle w:val="Hyperlink"/>
@@ -746,7 +746,7 @@
                 <w:noProof/>
                 <w:webHidden/>
               </w:rPr>
-              <w:instrText xml:space="preserve"> PAGEREF _Toc78811781 \h </w:instrText>
+              <w:instrText xml:space="preserve"> PAGEREF _Toc78845010 \h </w:instrText>
             </w:r>
             <w:r>
               <w:rPr>
@@ -791,7 +791,7 @@
               <w:lang w:val="en-US"/>
             </w:rPr>
           </w:pPr>
-          <w:hyperlink w:anchor="_Toc78811782" w:history="1">
+          <w:hyperlink w:anchor="_Toc78845011" w:history="1">
             <w:r>
               <w:rPr>
                 <w:rStyle w:val="Hyperlink"/>
@@ -834,7 +834,7 @@
                 <w:noProof/>
                 <w:webHidden/>
               </w:rPr>
-              <w:instrText xml:space="preserve"> PAGEREF _Toc78811782 \h </w:instrText>
+              <w:instrText xml:space="preserve"> PAGEREF _Toc78845011 \h </w:instrText>
             </w:r>
             <w:r>
               <w:rPr>
@@ -879,7 +879,7 @@
               <w:lang w:val="en-US"/>
             </w:rPr>
           </w:pPr>
-          <w:hyperlink w:anchor="_Toc78811783" w:history="1">
+          <w:hyperlink w:anchor="_Toc78845012" w:history="1">
             <w:r>
               <w:rPr>
                 <w:rStyle w:val="Hyperlink"/>
@@ -922,7 +922,7 @@
                 <w:noProof/>
                 <w:webHidden/>
               </w:rPr>
-              <w:instrText xml:space="preserve"> PAGEREF _Toc78811783 \h </w:instrText>
+              <w:instrText xml:space="preserve"> PAGEREF _Toc78845012 \h </w:instrText>
             </w:r>
             <w:r>
               <w:rPr>
@@ -967,7 +967,7 @@
               <w:lang w:val="en-US"/>
             </w:rPr>
           </w:pPr>
-          <w:hyperlink w:anchor="_Toc78811784" w:history="1">
+          <w:hyperlink w:anchor="_Toc78845013" w:history="1">
             <w:r>
               <w:rPr>
                 <w:rStyle w:val="Hyperlink"/>
@@ -1010,7 +1010,7 @@
                 <w:noProof/>
                 <w:webHidden/>
               </w:rPr>
-              <w:instrText xml:space="preserve"> PAGEREF _Toc78811784 \h </w:instrText>
+              <w:instrText xml:space="preserve"> PAGEREF _Toc78845013 \h </w:instrText>
             </w:r>
             <w:r>
               <w:rPr>
@@ -1055,7 +1055,7 @@
               <w:lang w:val="en-US"/>
             </w:rPr>
           </w:pPr>
-          <w:hyperlink w:anchor="_Toc78811785" w:history="1">
+          <w:hyperlink w:anchor="_Toc78845014" w:history="1">
             <w:r>
               <w:rPr>
                 <w:rStyle w:val="Hyperlink"/>
@@ -1098,7 +1098,7 @@
                 <w:noProof/>
                 <w:webHidden/>
               </w:rPr>
-              <w:instrText xml:space="preserve"> PAGEREF _Toc78811785 \h </w:instrText>
+              <w:instrText xml:space="preserve"> PAGEREF _Toc78845014 \h </w:instrText>
             </w:r>
             <w:r>
               <w:rPr>
@@ -1143,7 +1143,7 @@
               <w:lang w:val="en-US"/>
             </w:rPr>
           </w:pPr>
-          <w:hyperlink w:anchor="_Toc78811786" w:history="1">
+          <w:hyperlink w:anchor="_Toc78845015" w:history="1">
             <w:r>
               <w:rPr>
                 <w:rStyle w:val="Hyperlink"/>
@@ -1186,7 +1186,7 @@
                 <w:noProof/>
                 <w:webHidden/>
               </w:rPr>
-              <w:instrText xml:space="preserve"> PAGEREF _Toc78811786 \h </w:instrText>
+              <w:instrText xml:space="preserve"> PAGEREF _Toc78845015 \h </w:instrText>
             </w:r>
             <w:r>
               <w:rPr>
@@ -1231,7 +1231,7 @@
               <w:lang w:val="en-US"/>
             </w:rPr>
           </w:pPr>
-          <w:hyperlink w:anchor="_Toc78811787" w:history="1">
+          <w:hyperlink w:anchor="_Toc78845016" w:history="1">
             <w:r>
               <w:rPr>
                 <w:rStyle w:val="Hyperlink"/>
@@ -1274,7 +1274,7 @@
                 <w:noProof/>
                 <w:webHidden/>
               </w:rPr>
-              <w:instrText xml:space="preserve"> PAGEREF _Toc78811787 \h </w:instrText>
+              <w:instrText xml:space="preserve"> PAGEREF _Toc78845016 \h </w:instrText>
             </w:r>
             <w:r>
               <w:rPr>
@@ -1319,7 +1319,7 @@
               <w:lang w:val="en-US"/>
             </w:rPr>
           </w:pPr>
-          <w:hyperlink w:anchor="_Toc78811788" w:history="1">
+          <w:hyperlink w:anchor="_Toc78845017" w:history="1">
             <w:r>
               <w:rPr>
                 <w:rStyle w:val="Hyperlink"/>
@@ -1362,7 +1362,7 @@
                 <w:noProof/>
                 <w:webHidden/>
               </w:rPr>
-              <w:instrText xml:space="preserve"> PAGEREF _Toc78811788 \h </w:instrText>
+              <w:instrText xml:space="preserve"> PAGEREF _Toc78845017 \h </w:instrText>
             </w:r>
             <w:r>
               <w:rPr>
@@ -1407,7 +1407,7 @@
               <w:lang w:val="en-US"/>
             </w:rPr>
           </w:pPr>
-          <w:hyperlink w:anchor="_Toc78811789" w:history="1">
+          <w:hyperlink w:anchor="_Toc78845018" w:history="1">
             <w:r>
               <w:rPr>
                 <w:rStyle w:val="Hyperlink"/>
@@ -1450,7 +1450,7 @@
                 <w:noProof/>
                 <w:webHidden/>
               </w:rPr>
-              <w:instrText xml:space="preserve"> PAGEREF _Toc78811789 \h </w:instrText>
+              <w:instrText xml:space="preserve"> PAGEREF _Toc78845018 \h </w:instrText>
             </w:r>
             <w:r>
               <w:rPr>
@@ -1495,7 +1495,7 @@
               <w:lang w:val="en-US"/>
             </w:rPr>
           </w:pPr>
-          <w:hyperlink w:anchor="_Toc78811790" w:history="1">
+          <w:hyperlink w:anchor="_Toc78845019" w:history="1">
             <w:r>
               <w:rPr>
                 <w:rStyle w:val="Hyperlink"/>
@@ -1538,7 +1538,7 @@
                 <w:noProof/>
                 <w:webHidden/>
               </w:rPr>
-              <w:instrText xml:space="preserve"> PAGEREF _Toc78811790 \h </w:instrText>
+              <w:instrText xml:space="preserve"> PAGEREF _Toc78845019 \h </w:instrText>
             </w:r>
             <w:r>
               <w:rPr>
@@ -1583,7 +1583,7 @@
               <w:lang w:val="en-US"/>
             </w:rPr>
           </w:pPr>
-          <w:hyperlink w:anchor="_Toc78811791" w:history="1">
+          <w:hyperlink w:anchor="_Toc78845020" w:history="1">
             <w:r>
               <w:rPr>
                 <w:rStyle w:val="Hyperlink"/>
@@ -1626,7 +1626,7 @@
                 <w:noProof/>
                 <w:webHidden/>
               </w:rPr>
-              <w:instrText xml:space="preserve"> PAGEREF _Toc78811791 \h </w:instrText>
+              <w:instrText xml:space="preserve"> PAGEREF _Toc78845020 \h </w:instrText>
             </w:r>
             <w:r>
               <w:rPr>
@@ -1671,7 +1671,7 @@
               <w:lang w:val="en-US"/>
             </w:rPr>
           </w:pPr>
-          <w:hyperlink w:anchor="_Toc78811792" w:history="1">
+          <w:hyperlink w:anchor="_Toc78845021" w:history="1">
             <w:r>
               <w:rPr>
                 <w:rStyle w:val="Hyperlink"/>
@@ -1714,7 +1714,7 @@
                 <w:noProof/>
                 <w:webHidden/>
               </w:rPr>
-              <w:instrText xml:space="preserve"> PAGEREF _Toc78811792 \h </w:instrText>
+              <w:instrText xml:space="preserve"> PAGEREF _Toc78845021 \h </w:instrText>
             </w:r>
             <w:r>
               <w:rPr>
@@ -1759,7 +1759,7 @@
               <w:lang w:val="en-US"/>
             </w:rPr>
           </w:pPr>
-          <w:hyperlink w:anchor="_Toc78811793" w:history="1">
+          <w:hyperlink w:anchor="_Toc78845022" w:history="1">
             <w:r>
               <w:rPr>
                 <w:rStyle w:val="Hyperlink"/>
@@ -1802,7 +1802,7 @@
                 <w:noProof/>
                 <w:webHidden/>
               </w:rPr>
-              <w:instrText xml:space="preserve"> PAGEREF _Toc78811793 \h </w:instrText>
+              <w:instrText xml:space="preserve"> PAGEREF _Toc78845022 \h </w:instrText>
             </w:r>
             <w:r>
               <w:rPr>
@@ -1847,7 +1847,7 @@
               <w:lang w:val="en-US"/>
             </w:rPr>
           </w:pPr>
-          <w:hyperlink w:anchor="_Toc78811794" w:history="1">
+          <w:hyperlink w:anchor="_Toc78845023" w:history="1">
             <w:r>
               <w:rPr>
                 <w:rStyle w:val="Hyperlink"/>
@@ -1890,7 +1890,7 @@
                 <w:noProof/>
                 <w:webHidden/>
               </w:rPr>
-              <w:instrText xml:space="preserve"> PAGEREF _Toc78811794 \h </w:instrText>
+              <w:instrText xml:space="preserve"> PAGEREF _Toc78845023 \h </w:instrText>
             </w:r>
             <w:r>
               <w:rPr>
@@ -1911,6 +1911,94 @@
                 <w:webHidden/>
               </w:rPr>
               <w:t>19</w:t>
+            </w:r>
+            <w:r>
+              <w:rPr>
+                <w:noProof/>
+                <w:webHidden/>
+              </w:rPr>
+              <w:fldChar w:fldCharType="end"/>
+            </w:r>
+          </w:hyperlink>
+        </w:p>
+        <w:p>
+          <w:pPr>
+            <w:pStyle w:val="TOC1"/>
+            <w:tabs>
+              <w:tab w:val="left" w:pos="440"/>
+              <w:tab w:val="right" w:leader="dot" w:pos="9350"/>
+            </w:tabs>
+            <w:rPr>
+              <w:rFonts w:eastAsiaTheme="minorEastAsia"/>
+              <w:noProof/>
+              <w:sz w:val="22"/>
+              <w:lang w:val="en-US"/>
+            </w:rPr>
+          </w:pPr>
+          <w:hyperlink w:anchor="_Toc78845024" w:history="1">
+            <w:r>
+              <w:rPr>
+                <w:rStyle w:val="Hyperlink"/>
+                <w:noProof/>
+              </w:rPr>
+              <w:t>8</w:t>
+            </w:r>
+            <w:r>
+              <w:rPr>
+                <w:rFonts w:eastAsiaTheme="minorEastAsia"/>
+                <w:noProof/>
+                <w:sz w:val="22"/>
+                <w:lang w:val="en-US"/>
+              </w:rPr>
+              <w:tab/>
+            </w:r>
+            <w:r>
+              <w:rPr>
+                <w:rStyle w:val="Hyperlink"/>
+                <w:noProof/>
+              </w:rPr>
+              <w:t>Extra Content</w:t>
+            </w:r>
+            <w:r>
+              <w:rPr>
+                <w:noProof/>
+                <w:webHidden/>
+              </w:rPr>
+              <w:tab/>
+            </w:r>
+            <w:r>
+              <w:rPr>
+                <w:noProof/>
+                <w:webHidden/>
+              </w:rPr>
+              <w:fldChar w:fldCharType="begin"/>
+            </w:r>
+            <w:r>
+              <w:rPr>
+                <w:noProof/>
+                <w:webHidden/>
+              </w:rPr>
+              <w:instrText xml:space="preserve"> PAGEREF _Toc78845024 \h </w:instrText>
+            </w:r>
+            <w:r>
+              <w:rPr>
+                <w:noProof/>
+                <w:webHidden/>
+              </w:rPr>
+            </w:r>
+            <w:r>
+              <w:rPr>
+                <w:noProof/>
+                <w:webHidden/>
+              </w:rPr>
+              <w:fldChar w:fldCharType="separate"/>
+            </w:r>
+            <w:r>
+              <w:rPr>
+                <w:noProof/>
+                <w:webHidden/>
+              </w:rPr>
+              <w:t>21</w:t>
             </w:r>
             <w:r>
               <w:rPr>
@@ -1958,7 +2046,7 @@
           <w:lang w:val="en-US"/>
         </w:rPr>
       </w:pPr>
-      <w:bookmarkStart w:id="1" w:name="_Toc78811775"/>
+      <w:bookmarkStart w:id="1" w:name="_Toc78845004"/>
       <w:r>
         <w:rPr>
           <w:lang w:val="en-US"/>
@@ -2021,7 +2109,7 @@
       <w:pPr>
         <w:pStyle w:val="Heading1"/>
       </w:pPr>
-      <w:bookmarkStart w:id="2" w:name="_Toc78811776"/>
+      <w:bookmarkStart w:id="2" w:name="_Toc78845005"/>
       <w:r>
         <w:t>Project Creation</w:t>
       </w:r>
@@ -2111,7 +2199,7 @@
       <w:pPr>
         <w:pStyle w:val="Heading1"/>
       </w:pPr>
-      <w:bookmarkStart w:id="3" w:name="_Toc78811777"/>
+      <w:bookmarkStart w:id="3" w:name="_Toc78845006"/>
       <w:r>
         <w:t>The Unity Interface</w:t>
       </w:r>
@@ -2313,7 +2401,7 @@
       <w:pPr>
         <w:pStyle w:val="Heading1"/>
       </w:pPr>
-      <w:bookmarkStart w:id="4" w:name="_Toc78811778"/>
+      <w:bookmarkStart w:id="4" w:name="_Toc78845007"/>
       <w:r>
         <w:t>Creating Game Objects</w:t>
       </w:r>
@@ -2323,7 +2411,7 @@
       <w:pPr>
         <w:pStyle w:val="Heading2"/>
       </w:pPr>
-      <w:bookmarkStart w:id="5" w:name="_Toc78811779"/>
+      <w:bookmarkStart w:id="5" w:name="_Toc78845008"/>
       <w:r>
         <w:t>Creating Primitives</w:t>
       </w:r>
@@ -2772,7 +2860,7 @@
       <w:pPr>
         <w:pStyle w:val="Heading2"/>
       </w:pPr>
-      <w:bookmarkStart w:id="6" w:name="_Toc78811780"/>
+      <w:bookmarkStart w:id="6" w:name="_Toc78845009"/>
       <w:r>
         <w:t>Organising folders</w:t>
       </w:r>
@@ -2841,7 +2929,7 @@
       <w:pPr>
         <w:pStyle w:val="Heading2"/>
       </w:pPr>
-      <w:bookmarkStart w:id="7" w:name="_Toc78811781"/>
+      <w:bookmarkStart w:id="7" w:name="_Toc78845010"/>
       <w:r>
         <w:lastRenderedPageBreak/>
         <w:t>Creating a Material</w:t>
@@ -3115,7 +3203,7 @@
       <w:pPr>
         <w:pStyle w:val="Heading2"/>
       </w:pPr>
-      <w:bookmarkStart w:id="8" w:name="_Toc78811782"/>
+      <w:bookmarkStart w:id="8" w:name="_Toc78845011"/>
       <w:r>
         <w:t>Applying a Material</w:t>
       </w:r>
@@ -3248,7 +3336,7 @@
       <w:pPr>
         <w:pStyle w:val="Heading2"/>
       </w:pPr>
-      <w:bookmarkStart w:id="9" w:name="_Toc78811783"/>
+      <w:bookmarkStart w:id="9" w:name="_Toc78845012"/>
       <w:r>
         <w:t xml:space="preserve">Moving </w:t>
       </w:r>
@@ -3357,7 +3445,7 @@
       <w:pPr>
         <w:pStyle w:val="Heading2"/>
       </w:pPr>
-      <w:bookmarkStart w:id="10" w:name="_Toc78811784"/>
+      <w:bookmarkStart w:id="10" w:name="_Toc78845013"/>
       <w:r>
         <w:t>Creating a Second Material</w:t>
       </w:r>
@@ -3486,7 +3574,7 @@
       <w:pPr>
         <w:pStyle w:val="Heading1"/>
       </w:pPr>
-      <w:bookmarkStart w:id="11" w:name="_Toc78811785"/>
+      <w:bookmarkStart w:id="11" w:name="_Toc78845014"/>
       <w:r>
         <w:lastRenderedPageBreak/>
         <w:t>Prefab Creation</w:t>
@@ -3502,7 +3590,7 @@
       <w:pPr>
         <w:pStyle w:val="Heading2"/>
       </w:pPr>
-      <w:bookmarkStart w:id="12" w:name="_Toc78811786"/>
+      <w:bookmarkStart w:id="12" w:name="_Toc78845015"/>
       <w:r>
         <w:t>Prefabs Introduction</w:t>
       </w:r>
@@ -3765,7 +3853,7 @@
       <w:pPr>
         <w:pStyle w:val="Heading2"/>
       </w:pPr>
-      <w:bookmarkStart w:id="13" w:name="_Toc78811787"/>
+      <w:bookmarkStart w:id="13" w:name="_Toc78845016"/>
       <w:r>
         <w:t>Prefab Variants</w:t>
       </w:r>
@@ -4152,7 +4240,7 @@
       <w:pPr>
         <w:pStyle w:val="Heading1"/>
       </w:pPr>
-      <w:bookmarkStart w:id="14" w:name="_Toc78811788"/>
+      <w:bookmarkStart w:id="14" w:name="_Toc78845017"/>
       <w:r>
         <w:lastRenderedPageBreak/>
         <w:t>Unity Controls</w:t>
@@ -4255,7 +4343,7 @@
       <w:pPr>
         <w:pStyle w:val="Heading1"/>
       </w:pPr>
-      <w:bookmarkStart w:id="15" w:name="_Toc78811789"/>
+      <w:bookmarkStart w:id="15" w:name="_Toc78845018"/>
       <w:r>
         <w:t>Scripting</w:t>
       </w:r>
@@ -4265,7 +4353,7 @@
       <w:pPr>
         <w:pStyle w:val="Heading2"/>
       </w:pPr>
-      <w:bookmarkStart w:id="16" w:name="_Toc78811790"/>
+      <w:bookmarkStart w:id="16" w:name="_Toc78845019"/>
       <w:r>
         <w:t>Changing your Script Editor</w:t>
       </w:r>
@@ -4329,7 +4417,7 @@
       <w:pPr>
         <w:pStyle w:val="Heading2"/>
       </w:pPr>
-      <w:bookmarkStart w:id="17" w:name="_Toc78811791"/>
+      <w:bookmarkStart w:id="17" w:name="_Toc78845020"/>
       <w:r>
         <w:t>C# Scripting Introduction</w:t>
       </w:r>
@@ -4715,7 +4803,7 @@
       <w:pPr>
         <w:pStyle w:val="Heading2"/>
       </w:pPr>
-      <w:bookmarkStart w:id="18" w:name="_Toc78811792"/>
+      <w:bookmarkStart w:id="18" w:name="_Toc78845021"/>
       <w:r>
         <w:lastRenderedPageBreak/>
         <w:t>Running the Application</w:t>
@@ -4868,7 +4956,7 @@
       <w:pPr>
         <w:pStyle w:val="Heading2"/>
       </w:pPr>
-      <w:bookmarkStart w:id="19" w:name="_Toc78811793"/>
+      <w:bookmarkStart w:id="19" w:name="_Toc78845022"/>
       <w:r>
         <w:t xml:space="preserve">Spawning </w:t>
       </w:r>
@@ -5467,10 +5555,7 @@
       </w:r>
       <w:proofErr w:type="spellEnd"/>
       <w:r>
-        <w:t xml:space="preserve"> object selected. </w:t>
-      </w:r>
-      <w:r>
-        <w:t>Select the Sphere and Green Sphere Variant objects from the Project tab. Drag them into the Balls List in the Inspector.</w:t>
+        <w:t xml:space="preserve"> object selected. Select the Sphere and Green Sphere Variant objects from the Project tab. Drag them into the Balls List in the Inspector.</w:t>
       </w:r>
     </w:p>
     <w:p>
@@ -5957,7 +6042,7 @@
       <w:pPr>
         <w:pStyle w:val="Heading2"/>
       </w:pPr>
-      <w:bookmarkStart w:id="20" w:name="_Toc78811794"/>
+      <w:bookmarkStart w:id="20" w:name="_Toc78845023"/>
       <w:r>
         <w:lastRenderedPageBreak/>
         <w:t>Destroying objects with a script</w:t>
@@ -6309,6 +6394,283 @@
       </w:pPr>
       <w:r>
         <w:t>Run the game again and observe that the balls now appear and then disappear after 1.5 seconds.</w:t>
+      </w:r>
+    </w:p>
+    <w:p/>
+    <w:p>
+      <w:pPr>
+        <w:jc w:val="left"/>
+        <w:rPr>
+          <w:rFonts w:asciiTheme="majorHAnsi" w:eastAsiaTheme="majorEastAsia" w:hAnsiTheme="majorHAnsi" w:cstheme="majorBidi"/>
+          <w:b/>
+          <w:sz w:val="44"/>
+          <w:szCs w:val="32"/>
+        </w:rPr>
+      </w:pPr>
+      <w:r>
+        <w:br w:type="page"/>
+      </w:r>
+    </w:p>
+    <w:p>
+      <w:pPr>
+        <w:pStyle w:val="Heading1"/>
+      </w:pPr>
+      <w:bookmarkStart w:id="21" w:name="_Toc78845024"/>
+      <w:r>
+        <w:lastRenderedPageBreak/>
+        <w:t>Extra Content</w:t>
+      </w:r>
+      <w:bookmarkEnd w:id="21"/>
+    </w:p>
+    <w:p>
+      <w:r>
+        <w:t xml:space="preserve">You will find an additional extension to the example in the </w:t>
+      </w:r>
+      <w:proofErr w:type="spellStart"/>
+      <w:r>
+        <w:t>ExtraContent</w:t>
+      </w:r>
+      <w:proofErr w:type="spellEnd"/>
+      <w:r>
+        <w:t xml:space="preserve"> folder. This modifies the content to turn it into a minigame. The aim of this game is simply to spawn spheres with A, remove the green ones by clicking on them, and once you have 10 red spheres you win. </w:t>
+      </w:r>
+    </w:p>
+    <w:p>
+      <w:r>
+        <w:t xml:space="preserve">The </w:t>
+      </w:r>
+      <w:proofErr w:type="spellStart"/>
+      <w:r>
+        <w:t>ExtraContentScene</w:t>
+      </w:r>
+      <w:proofErr w:type="spellEnd"/>
+      <w:r>
+        <w:t xml:space="preserve"> contains:</w:t>
+      </w:r>
+    </w:p>
+    <w:p>
+      <w:pPr>
+        <w:pStyle w:val="ListParagraph"/>
+        <w:numPr>
+          <w:ilvl w:val="0"/>
+          <w:numId w:val="4"/>
+        </w:numPr>
+      </w:pPr>
+      <w:r>
+        <w:t xml:space="preserve">Modified </w:t>
+      </w:r>
+      <w:proofErr w:type="spellStart"/>
+      <w:r>
+        <w:t>BallSpawner</w:t>
+      </w:r>
+      <w:proofErr w:type="spellEnd"/>
+      <w:r>
+        <w:t xml:space="preserve"> object using a new “Limited Ball Spawner” script where most of the work is being done.</w:t>
+      </w:r>
+    </w:p>
+    <w:p>
+      <w:pPr>
+        <w:pStyle w:val="ListParagraph"/>
+        <w:numPr>
+          <w:ilvl w:val="0"/>
+          <w:numId w:val="4"/>
+        </w:numPr>
+      </w:pPr>
+      <w:r>
+        <w:t>Two simple cubes stretched out to act as boundaries, so the spheres don’t fall off.</w:t>
+      </w:r>
+    </w:p>
+    <w:p>
+      <w:pPr>
+        <w:pStyle w:val="ListParagraph"/>
+        <w:numPr>
+          <w:ilvl w:val="0"/>
+          <w:numId w:val="4"/>
+        </w:numPr>
+      </w:pPr>
+      <w:r>
+        <w:t xml:space="preserve">A </w:t>
+      </w:r>
+      <w:proofErr w:type="spellStart"/>
+      <w:r>
+        <w:t>WinText</w:t>
+      </w:r>
+      <w:proofErr w:type="spellEnd"/>
+      <w:r>
+        <w:t xml:space="preserve"> object that is some 3D text set to not active (hidden) by default.</w:t>
+      </w:r>
+    </w:p>
+    <w:p>
+      <w:r>
+        <w:t xml:space="preserve">The folder for the </w:t>
+      </w:r>
+      <w:proofErr w:type="spellStart"/>
+      <w:r>
+        <w:t>ExtraContent</w:t>
+      </w:r>
+      <w:proofErr w:type="spellEnd"/>
+      <w:r>
+        <w:t xml:space="preserve"> also contains:</w:t>
+      </w:r>
+    </w:p>
+    <w:p>
+      <w:pPr>
+        <w:pStyle w:val="ListParagraph"/>
+        <w:numPr>
+          <w:ilvl w:val="0"/>
+          <w:numId w:val="4"/>
+        </w:numPr>
+      </w:pPr>
+      <w:r>
+        <w:t xml:space="preserve">Ball Prefab and Ball Variant Prefab. These are both constructed almost the same as the Sphere and Green Sphere Variant were. They do NOT have the </w:t>
+      </w:r>
+      <w:proofErr w:type="spellStart"/>
+      <w:r>
+        <w:t>DestroyObject</w:t>
+      </w:r>
+      <w:proofErr w:type="spellEnd"/>
+      <w:r>
+        <w:t xml:space="preserve"> script on them. Instead, they have a </w:t>
+      </w:r>
+      <w:proofErr w:type="spellStart"/>
+      <w:r>
+        <w:t>ClickToDestroy</w:t>
+      </w:r>
+      <w:proofErr w:type="spellEnd"/>
+      <w:r>
+        <w:t xml:space="preserve"> script. They also have a Tag set to “Ball” that can be seen at the top of the inspector. </w:t>
+      </w:r>
+    </w:p>
+    <w:p>
+      <w:pPr>
+        <w:pStyle w:val="ListParagraph"/>
+        <w:numPr>
+          <w:ilvl w:val="0"/>
+          <w:numId w:val="4"/>
+        </w:numPr>
+      </w:pPr>
+      <w:proofErr w:type="spellStart"/>
+      <w:r>
+        <w:t>ClickToDestroy</w:t>
+      </w:r>
+      <w:proofErr w:type="spellEnd"/>
+      <w:r>
+        <w:t xml:space="preserve"> Script: This script simply checks for when the mouse presses on the attached object and then adds the </w:t>
+      </w:r>
+      <w:proofErr w:type="spellStart"/>
+      <w:r>
+        <w:t>DestroyObject</w:t>
+      </w:r>
+      <w:proofErr w:type="spellEnd"/>
+      <w:r>
+        <w:t xml:space="preserve"> script set to 1 second destroy time.</w:t>
+      </w:r>
+    </w:p>
+    <w:p>
+      <w:pPr>
+        <w:pStyle w:val="ListParagraph"/>
+        <w:numPr>
+          <w:ilvl w:val="0"/>
+          <w:numId w:val="4"/>
+        </w:numPr>
+      </w:pPr>
+      <w:proofErr w:type="spellStart"/>
+      <w:r>
+        <w:t>LimitedBallSpawner</w:t>
+      </w:r>
+      <w:proofErr w:type="spellEnd"/>
+      <w:r>
+        <w:t xml:space="preserve"> Script: Adds a lot of functionality to restrict the number of elements spawned, move positions where the spawning is happening, searches for objects with a tag and checks their material names to verify they are all the same material. Then checks for the victory condition and reveals the object if the game is won.</w:t>
+      </w:r>
+    </w:p>
+    <w:p>
+      <w:r>
+        <w:t>The code for each of these two scripts follow.</w:t>
+      </w:r>
+    </w:p>
+    <w:p>
+      <w:r>
+        <w:rPr>
+          <w:noProof/>
+        </w:rPr>
+        <w:drawing>
+          <wp:inline distT="0" distB="0" distL="0" distR="0" wp14:anchorId="2589C9F6" wp14:editId="68E931C7">
+            <wp:extent cx="5943600" cy="3146425"/>
+            <wp:effectExtent l="0" t="0" r="0" b="0"/>
+            <wp:docPr id="13" name="Picture 13"/>
+            <wp:cNvGraphicFramePr>
+              <a:graphicFrameLocks xmlns:a="http://schemas.openxmlformats.org/drawingml/2006/main" noChangeAspect="1"/>
+            </wp:cNvGraphicFramePr>
+            <a:graphic xmlns:a="http://schemas.openxmlformats.org/drawingml/2006/main">
+              <a:graphicData uri="http://schemas.openxmlformats.org/drawingml/2006/picture">
+                <pic:pic xmlns:pic="http://schemas.openxmlformats.org/drawingml/2006/picture">
+                  <pic:nvPicPr>
+                    <pic:cNvPr id="1" name=""/>
+                    <pic:cNvPicPr/>
+                  </pic:nvPicPr>
+                  <pic:blipFill>
+                    <a:blip r:embed="rId58"/>
+                    <a:stretch>
+                      <a:fillRect/>
+                    </a:stretch>
+                  </pic:blipFill>
+                  <pic:spPr>
+                    <a:xfrm>
+                      <a:off x="0" y="0"/>
+                      <a:ext cx="5943600" cy="3146425"/>
+                    </a:xfrm>
+                    <a:prstGeom prst="rect">
+                      <a:avLst/>
+                    </a:prstGeom>
+                  </pic:spPr>
+                </pic:pic>
+              </a:graphicData>
+            </a:graphic>
+          </wp:inline>
+        </w:drawing>
+      </w:r>
+    </w:p>
+    <w:p>
+      <w:r>
+        <w:rPr>
+          <w:noProof/>
+        </w:rPr>
+        <w:lastRenderedPageBreak/>
+        <w:drawing>
+          <wp:inline distT="0" distB="0" distL="0" distR="0" wp14:anchorId="7E88F15C" wp14:editId="66A06529">
+            <wp:extent cx="5795010" cy="8229600"/>
+            <wp:effectExtent l="0" t="0" r="0" b="0"/>
+            <wp:docPr id="53" name="Picture 53"/>
+            <wp:cNvGraphicFramePr>
+              <a:graphicFrameLocks xmlns:a="http://schemas.openxmlformats.org/drawingml/2006/main" noChangeAspect="1"/>
+            </wp:cNvGraphicFramePr>
+            <a:graphic xmlns:a="http://schemas.openxmlformats.org/drawingml/2006/main">
+              <a:graphicData uri="http://schemas.openxmlformats.org/drawingml/2006/picture">
+                <pic:pic xmlns:pic="http://schemas.openxmlformats.org/drawingml/2006/picture">
+                  <pic:nvPicPr>
+                    <pic:cNvPr id="1" name=""/>
+                    <pic:cNvPicPr/>
+                  </pic:nvPicPr>
+                  <pic:blipFill>
+                    <a:blip r:embed="rId59"/>
+                    <a:stretch>
+                      <a:fillRect/>
+                    </a:stretch>
+                  </pic:blipFill>
+                  <pic:spPr>
+                    <a:xfrm>
+                      <a:off x="0" y="0"/>
+                      <a:ext cx="5795010" cy="8229600"/>
+                    </a:xfrm>
+                    <a:prstGeom prst="rect">
+                      <a:avLst/>
+                    </a:prstGeom>
+                  </pic:spPr>
+                </pic:pic>
+              </a:graphicData>
+            </a:graphic>
+          </wp:inline>
+        </w:drawing>
       </w:r>
     </w:p>
     <w:sectPr>

</xml_diff>